<commit_message>
Adicionei alguma escrita ao documento
</commit_message>
<xml_diff>
--- a/Relatorio_LAB1_V2.docx
+++ b/Relatorio_LAB1_V2.docx
@@ -1141,80 +1141,30 @@
       </w:r>
       <w:bookmarkEnd w:id="6"/>
     </w:p>
+    <w:p/>
     <w:p>
-      <w:pPr>
-        <w:pStyle w:val="Ttulo"/>
-      </w:pPr>
-      <w:bookmarkStart w:id="7" w:name="_Toc127197705"/>
-      <w:r>
-        <w:t>Lista de Acrónimos</w:t>
-      </w:r>
-      <w:bookmarkEnd w:id="7"/>
+      <w:r>
+        <w:br w:type="page"/>
+      </w:r>
     </w:p>
     <w:p>
       <w:pPr>
-        <w:rPr>
-          <w:i/>
-          <w:iCs/>
-          <w:sz w:val="24"/>
-          <w:szCs w:val="24"/>
-        </w:rPr>
-      </w:pPr>
-    </w:p>
-    <w:p>
-      <w:pPr>
-        <w:rPr>
-          <w:i/>
-          <w:iCs/>
-          <w:sz w:val="24"/>
-          <w:szCs w:val="24"/>
-        </w:rPr>
-      </w:pPr>
-    </w:p>
-    <w:p>
-      <w:pPr>
-        <w:rPr>
-          <w:i/>
-          <w:iCs/>
-          <w:sz w:val="24"/>
-          <w:szCs w:val="24"/>
-        </w:rPr>
-      </w:pPr>
-    </w:p>
-    <w:p>
-      <w:pPr>
-        <w:pStyle w:val="Ttulo"/>
-      </w:pPr>
-      <w:bookmarkStart w:id="8" w:name="_Toc127197707"/>
-      <w:r>
-        <w:t>Lista de Símbolos</w:t>
-      </w:r>
+        <w:pStyle w:val="Ttulo1"/>
+        <w:rPr>
+          <w:sz w:val="47"/>
+        </w:rPr>
+      </w:pPr>
+      <w:bookmarkStart w:id="7" w:name="_Toc127197708"/>
+      <w:r>
+        <w:lastRenderedPageBreak/>
+        <w:t>Introdução</w:t>
+      </w:r>
+      <w:bookmarkStart w:id="8" w:name="_bookmark2"/>
+      <w:bookmarkEnd w:id="7"/>
       <w:bookmarkEnd w:id="8"/>
     </w:p>
     <w:p/>
     <w:p>
-      <w:r>
-        <w:br w:type="page"/>
-      </w:r>
-    </w:p>
-    <w:p>
-      <w:pPr>
-        <w:pStyle w:val="Ttulo1"/>
-        <w:rPr>
-          <w:sz w:val="47"/>
-        </w:rPr>
-      </w:pPr>
-      <w:bookmarkStart w:id="9" w:name="_Toc127197708"/>
-      <w:r>
-        <w:lastRenderedPageBreak/>
-        <w:t>Introdução</w:t>
-      </w:r>
-      <w:bookmarkStart w:id="10" w:name="_bookmark2"/>
-      <w:bookmarkEnd w:id="9"/>
-      <w:bookmarkEnd w:id="10"/>
-    </w:p>
-    <w:p/>
-    <w:p>
       <w:pPr>
         <w:tabs>
           <w:tab w:val="left" w:pos="284"/>
@@ -1371,8 +1321,8 @@
           <w:sz w:val="38"/>
         </w:rPr>
       </w:pPr>
-      <w:bookmarkStart w:id="11" w:name="_bookmark4"/>
-      <w:bookmarkEnd w:id="11"/>
+      <w:bookmarkStart w:id="9" w:name="_bookmark4"/>
+      <w:bookmarkEnd w:id="9"/>
       <w:r>
         <w:lastRenderedPageBreak/>
         <w:t>Instruções na linguagem R</w:t>
@@ -1388,6 +1338,145 @@
       </w:r>
     </w:p>
     <w:p/>
+    <w:p>
+      <w:pPr>
+        <w:tabs>
+          <w:tab w:val="left" w:pos="284"/>
+        </w:tabs>
+        <w:jc w:val="both"/>
+        <w:rPr>
+          <w:sz w:val="24"/>
+          <w:szCs w:val="24"/>
+        </w:rPr>
+      </w:pPr>
+      <w:r>
+        <w:rPr>
+          <w:sz w:val="24"/>
+          <w:szCs w:val="24"/>
+        </w:rPr>
+        <w:tab/>
+        <w:t xml:space="preserve">Na linguagem R, um escalar é um valor único, podendo ser numérico ou um caracter. </w:t>
+      </w:r>
+    </w:p>
+    <w:p>
+      <w:pPr>
+        <w:tabs>
+          <w:tab w:val="left" w:pos="284"/>
+        </w:tabs>
+        <w:jc w:val="both"/>
+        <w:rPr>
+          <w:sz w:val="24"/>
+          <w:szCs w:val="24"/>
+        </w:rPr>
+      </w:pPr>
+      <w:r>
+        <w:rPr>
+          <w:sz w:val="24"/>
+          <w:szCs w:val="24"/>
+        </w:rPr>
+        <w:t>Os operadores podem ser distinguidos em aritméticos, como é o caso de ‘+’, ‘</w:t>
+      </w:r>
+      <w:proofErr w:type="gramStart"/>
+      <w:r>
+        <w:rPr>
+          <w:sz w:val="24"/>
+          <w:szCs w:val="24"/>
+        </w:rPr>
+        <w:t>-‘</w:t>
+      </w:r>
+      <w:proofErr w:type="gramEnd"/>
+      <w:r>
+        <w:rPr>
+          <w:sz w:val="24"/>
+          <w:szCs w:val="24"/>
+        </w:rPr>
+        <w:t>, ‘*’, ‘/’ que permitem realizar as operações de soma, subtração, multiplicação, e divisão, respetivamente; de comparação, como é o caso de ‘&lt;’, ‘&gt;’, ‘==’, ‘!=’, para aferir se um valor é maior, menor, igual, ou diferente de outro.</w:t>
+      </w:r>
+    </w:p>
+    <w:p>
+      <w:pPr>
+        <w:tabs>
+          <w:tab w:val="left" w:pos="284"/>
+        </w:tabs>
+        <w:jc w:val="both"/>
+        <w:rPr>
+          <w:sz w:val="24"/>
+          <w:szCs w:val="24"/>
+        </w:rPr>
+      </w:pPr>
+      <w:r>
+        <w:rPr>
+          <w:sz w:val="24"/>
+          <w:szCs w:val="24"/>
+        </w:rPr>
+        <w:t>Existem ainda outros operadores, no entanto não são explorados neste primeiro trabalho prático.</w:t>
+      </w:r>
+    </w:p>
+    <w:p>
+      <w:pPr>
+        <w:tabs>
+          <w:tab w:val="left" w:pos="284"/>
+        </w:tabs>
+        <w:jc w:val="both"/>
+        <w:rPr>
+          <w:sz w:val="24"/>
+          <w:szCs w:val="24"/>
+        </w:rPr>
+      </w:pPr>
+      <w:r>
+        <w:rPr>
+          <w:sz w:val="24"/>
+          <w:szCs w:val="24"/>
+        </w:rPr>
+        <w:tab/>
+        <w:t>De seguida, mostra-se u</w:t>
+      </w:r>
+      <w:r>
+        <w:rPr>
+          <w:sz w:val="24"/>
+          <w:szCs w:val="24"/>
+        </w:rPr>
+        <w:t>ma tabela com as instruções a realizar, e uma explicação dos resultados obtidos para cada.</w:t>
+      </w:r>
+      <w:r>
+        <w:rPr>
+          <w:sz w:val="24"/>
+          <w:szCs w:val="24"/>
+        </w:rPr>
+        <w:t xml:space="preserve"> </w:t>
+      </w:r>
+    </w:p>
+    <w:p/>
+    <w:p>
+      <w:pPr>
+        <w:pStyle w:val="Legenda"/>
+        <w:keepNext/>
+      </w:pPr>
+      <w:r>
+        <w:t xml:space="preserve">Tabela </w:t>
+      </w:r>
+      <w:r>
+        <w:fldChar w:fldCharType="begin"/>
+      </w:r>
+      <w:r>
+        <w:instrText xml:space="preserve"> SEQ Tabela \* ARABIC </w:instrText>
+      </w:r>
+      <w:r>
+        <w:fldChar w:fldCharType="separate"/>
+      </w:r>
+      <w:r>
+        <w:rPr>
+          <w:noProof/>
+        </w:rPr>
+        <w:t>1</w:t>
+      </w:r>
+      <w:r>
+        <w:fldChar w:fldCharType="end"/>
+      </w:r>
+      <w:r>
+        <w:t xml:space="preserve"> - Escalares e Operadores</w:t>
+      </w:r>
+    </w:p>
     <w:tbl>
       <w:tblPr>
         <w:tblStyle w:val="TabelacomGrelha"/>
@@ -2054,12 +2143,67 @@
       </w:tr>
     </w:tbl>
     <w:p/>
+    <w:p/>
+    <w:p/>
+    <w:p/>
+    <w:p/>
+    <w:p/>
+    <w:p/>
+    <w:p/>
+    <w:p/>
+    <w:p/>
+    <w:p/>
+    <w:p/>
+    <w:p/>
+    <w:p/>
+    <w:p/>
+    <w:p/>
+    <w:p/>
+    <w:p/>
     <w:p>
       <w:pPr>
         <w:pStyle w:val="Ttulo2"/>
       </w:pPr>
       <w:r>
+        <w:lastRenderedPageBreak/>
         <w:t>Manipulação de Vetores</w:t>
+      </w:r>
+    </w:p>
+    <w:p/>
+    <w:p>
+      <w:pPr>
+        <w:tabs>
+          <w:tab w:val="left" w:pos="284"/>
+        </w:tabs>
+        <w:jc w:val="both"/>
+        <w:rPr>
+          <w:sz w:val="24"/>
+          <w:szCs w:val="24"/>
+        </w:rPr>
+      </w:pPr>
+      <w:r>
+        <w:rPr>
+          <w:sz w:val="24"/>
+          <w:szCs w:val="24"/>
+        </w:rPr>
+        <w:tab/>
+        <w:t xml:space="preserve">O vetor é uma estrutura de dados que pode conter múltiplos escalares do mesmo tipo, e é criado através da função </w:t>
+      </w:r>
+      <w:proofErr w:type="gramStart"/>
+      <w:r>
+        <w:rPr>
+          <w:sz w:val="24"/>
+          <w:szCs w:val="24"/>
+        </w:rPr>
+        <w:t>c(</w:t>
+      </w:r>
+      <w:proofErr w:type="gramEnd"/>
+      <w:r>
+        <w:rPr>
+          <w:sz w:val="24"/>
+          <w:szCs w:val="24"/>
+        </w:rPr>
+        <w:t>). Os vetores podem ter uma dimensão, ou várias, criando matrizes.</w:t>
       </w:r>
     </w:p>
     <w:p/>
@@ -2966,25 +3110,7 @@
                 <w:sz w:val="24"/>
                 <w:szCs w:val="24"/>
               </w:rPr>
-              <w:t>8</w:t>
-            </w:r>
-            <w:r>
-              <w:rPr>
-                <w:rFonts w:eastAsia="CMR8"/>
-                <w:color w:val="000000"/>
-                <w:sz w:val="24"/>
-                <w:szCs w:val="24"/>
-              </w:rPr>
-              <w:t>]</w:t>
-            </w:r>
-            <w:r>
-              <w:rPr>
-                <w:rFonts w:eastAsia="CMR8"/>
-                <w:color w:val="000000"/>
-                <w:sz w:val="24"/>
-                <w:szCs w:val="24"/>
-              </w:rPr>
-              <w:t xml:space="preserve"> </w:t>
+              <w:t xml:space="preserve">8] </w:t>
             </w:r>
           </w:p>
         </w:tc>
@@ -3139,25 +3265,7 @@
                 <w:sz w:val="24"/>
                 <w:szCs w:val="24"/>
               </w:rPr>
-              <w:t>c(3, 1</w:t>
-            </w:r>
-            <w:r>
-              <w:rPr>
-                <w:rFonts w:eastAsia="CMR8"/>
-                <w:color w:val="000000"/>
-                <w:sz w:val="24"/>
-                <w:szCs w:val="24"/>
-              </w:rPr>
-              <w:t>)]</w:t>
-            </w:r>
-            <w:r>
-              <w:rPr>
-                <w:rFonts w:eastAsia="CMR8"/>
-                <w:color w:val="000000"/>
-                <w:sz w:val="24"/>
-                <w:szCs w:val="24"/>
-              </w:rPr>
-              <w:t xml:space="preserve"> </w:t>
+              <w:t xml:space="preserve">c(3, 1)] </w:t>
             </w:r>
           </w:p>
         </w:tc>
@@ -3273,44 +3381,11 @@
           <w:szCs w:val="24"/>
         </w:rPr>
       </w:pPr>
-    </w:p>
-    <w:p>
-      <w:pPr>
-        <w:rPr>
-          <w:sz w:val="24"/>
-          <w:szCs w:val="24"/>
-        </w:rPr>
-      </w:pPr>
-    </w:p>
-    <w:p>
-      <w:pPr>
-        <w:rPr>
-          <w:sz w:val="24"/>
-          <w:szCs w:val="24"/>
-        </w:rPr>
-      </w:pPr>
-    </w:p>
-    <w:p>
-      <w:pPr>
-        <w:rPr>
-          <w:sz w:val="24"/>
-          <w:szCs w:val="24"/>
-        </w:rPr>
-      </w:pPr>
-    </w:p>
-    <w:p>
-      <w:pPr>
-        <w:rPr>
-          <w:sz w:val="24"/>
-          <w:szCs w:val="24"/>
-        </w:rPr>
-      </w:pPr>
-      <w:r>
-        <w:rPr>
-          <w:sz w:val="24"/>
-          <w:szCs w:val="24"/>
-        </w:rPr>
-        <w:lastRenderedPageBreak/>
+      <w:r>
+        <w:rPr>
+          <w:sz w:val="24"/>
+          <w:szCs w:val="24"/>
+        </w:rPr>
         <w:t>A operação 14 pode ser separada em dois diferentes passos:</w:t>
       </w:r>
     </w:p>
@@ -3783,6 +3858,7 @@
         <w:pStyle w:val="Ttulo2"/>
       </w:pPr>
       <w:r>
+        <w:lastRenderedPageBreak/>
         <w:t>Manipulação de matrizes</w:t>
       </w:r>
     </w:p>
@@ -3942,25 +4018,7 @@
                 <w:sz w:val="24"/>
                 <w:szCs w:val="24"/>
               </w:rPr>
-              <w:t>2. show(m</w:t>
-            </w:r>
-            <w:r>
-              <w:rPr>
-                <w:rFonts w:eastAsia="CMR8"/>
-                <w:color w:val="000000"/>
-                <w:sz w:val="24"/>
-                <w:szCs w:val="24"/>
-              </w:rPr>
-              <w:t>)</w:t>
-            </w:r>
-            <w:r>
-              <w:rPr>
-                <w:rFonts w:eastAsia="CMR8"/>
-                <w:color w:val="000000"/>
-                <w:sz w:val="24"/>
-                <w:szCs w:val="24"/>
-              </w:rPr>
-              <w:t xml:space="preserve"> </w:t>
+              <w:t xml:space="preserve">2. show(m) </w:t>
             </w:r>
           </w:p>
         </w:tc>
@@ -4367,25 +4425,7 @@
                 <w:sz w:val="24"/>
                 <w:szCs w:val="24"/>
               </w:rPr>
-              <w:t>2:3, 1:2</w:t>
-            </w:r>
-            <w:r>
-              <w:rPr>
-                <w:rFonts w:eastAsia="CMR8"/>
-                <w:color w:val="000000"/>
-                <w:sz w:val="24"/>
-                <w:szCs w:val="24"/>
-              </w:rPr>
-              <w:t>]</w:t>
-            </w:r>
-            <w:r>
-              <w:rPr>
-                <w:rFonts w:eastAsia="CMR8"/>
-                <w:color w:val="000000"/>
-                <w:sz w:val="24"/>
-                <w:szCs w:val="24"/>
-              </w:rPr>
-              <w:t xml:space="preserve"> </w:t>
+              <w:t xml:space="preserve">2:3, 1:2] </w:t>
             </w:r>
           </w:p>
         </w:tc>
@@ -4445,16 +4485,7 @@
                 <w:sz w:val="24"/>
                 <w:szCs w:val="24"/>
               </w:rPr>
-              <w:t xml:space="preserve">8. n %*% </w:t>
-            </w:r>
-            <w:r>
-              <w:rPr>
-                <w:rFonts w:eastAsia="CMR8"/>
-                <w:color w:val="000000"/>
-                <w:sz w:val="24"/>
-                <w:szCs w:val="24"/>
-              </w:rPr>
-              <w:t>m</w:t>
+              <w:t>8. n %*% m</w:t>
             </w:r>
           </w:p>
         </w:tc>
@@ -5030,18 +5061,361 @@
     <w:p>
       <w:pPr>
         <w:pStyle w:val="Ttulo2"/>
+        <w:rPr>
+          <w:i/>
+          <w:iCs/>
+        </w:rPr>
       </w:pPr>
       <w:r>
         <w:t xml:space="preserve">Manipulação de </w:t>
       </w:r>
       <w:r>
+        <w:rPr>
+          <w:i/>
+          <w:iCs/>
+        </w:rPr>
+        <w:t>data frames</w:t>
+      </w:r>
+    </w:p>
+    <w:p/>
+    <w:p>
+      <w:pPr>
+        <w:tabs>
+          <w:tab w:val="left" w:pos="284"/>
+        </w:tabs>
+        <w:jc w:val="both"/>
+        <w:rPr>
+          <w:sz w:val="24"/>
+          <w:szCs w:val="24"/>
+        </w:rPr>
+      </w:pPr>
+      <w:r>
+        <w:tab/>
+      </w:r>
+      <w:r>
+        <w:rPr>
+          <w:sz w:val="24"/>
+          <w:szCs w:val="24"/>
+        </w:rPr>
+        <w:t xml:space="preserve">Um </w:t>
+      </w:r>
+      <w:r>
+        <w:rPr>
+          <w:i/>
+          <w:iCs/>
+          <w:sz w:val="24"/>
+          <w:szCs w:val="24"/>
+        </w:rPr>
         <w:t xml:space="preserve">data </w:t>
       </w:r>
       <w:proofErr w:type="spellStart"/>
       <w:r>
-        <w:t>frames</w:t>
+        <w:rPr>
+          <w:i/>
+          <w:iCs/>
+          <w:sz w:val="24"/>
+          <w:szCs w:val="24"/>
+        </w:rPr>
+        <w:t>fr</w:t>
+      </w:r>
+      <w:r>
+        <w:rPr>
+          <w:i/>
+          <w:iCs/>
+          <w:sz w:val="24"/>
+          <w:szCs w:val="24"/>
+        </w:rPr>
+        <w:t>ame</w:t>
       </w:r>
       <w:proofErr w:type="spellEnd"/>
+      <w:r>
+        <w:rPr>
+          <w:i/>
+          <w:iCs/>
+          <w:sz w:val="24"/>
+          <w:szCs w:val="24"/>
+        </w:rPr>
+        <w:t xml:space="preserve"> </w:t>
+      </w:r>
+      <w:r>
+        <w:rPr>
+          <w:sz w:val="24"/>
+          <w:szCs w:val="24"/>
+        </w:rPr>
+        <w:t>é uma estrutura de dados tabular semelhante a uma tabela, onde cada coluna pode conter valores escalares de diferentes tipos de dados.</w:t>
+      </w:r>
+    </w:p>
+    <w:p>
+      <w:pPr>
+        <w:tabs>
+          <w:tab w:val="left" w:pos="284"/>
+        </w:tabs>
+        <w:jc w:val="both"/>
+        <w:rPr>
+          <w:sz w:val="24"/>
+          <w:szCs w:val="24"/>
+        </w:rPr>
+      </w:pPr>
+      <w:r>
+        <w:rPr>
+          <w:sz w:val="24"/>
+          <w:szCs w:val="24"/>
+        </w:rPr>
+        <w:t xml:space="preserve">No exemplo que se segue constrói-se um </w:t>
+      </w:r>
+      <w:r>
+        <w:rPr>
+          <w:i/>
+          <w:iCs/>
+          <w:sz w:val="24"/>
+          <w:szCs w:val="24"/>
+        </w:rPr>
+        <w:t xml:space="preserve">data </w:t>
+      </w:r>
+      <w:proofErr w:type="spellStart"/>
+      <w:r>
+        <w:rPr>
+          <w:i/>
+          <w:iCs/>
+          <w:sz w:val="24"/>
+          <w:szCs w:val="24"/>
+        </w:rPr>
+        <w:t>frame</w:t>
+      </w:r>
+      <w:proofErr w:type="spellEnd"/>
+      <w:r>
+        <w:rPr>
+          <w:i/>
+          <w:iCs/>
+          <w:sz w:val="24"/>
+          <w:szCs w:val="24"/>
+        </w:rPr>
+        <w:t xml:space="preserve"> </w:t>
+      </w:r>
+      <w:r>
+        <w:rPr>
+          <w:sz w:val="24"/>
+          <w:szCs w:val="24"/>
+        </w:rPr>
+        <w:t xml:space="preserve">inicialmente com três colunas, com um identificador numérico, uma </w:t>
+      </w:r>
+      <w:proofErr w:type="spellStart"/>
+      <w:r>
+        <w:rPr>
+          <w:sz w:val="24"/>
+          <w:szCs w:val="24"/>
+        </w:rPr>
+        <w:t>string</w:t>
+      </w:r>
+      <w:proofErr w:type="spellEnd"/>
+      <w:r>
+        <w:rPr>
+          <w:sz w:val="24"/>
+          <w:szCs w:val="24"/>
+        </w:rPr>
+        <w:t>, e um valor booleano. Nomeiam-se as colunas para “ID”, “Name” e “</w:t>
+      </w:r>
+      <w:proofErr w:type="spellStart"/>
+      <w:r>
+        <w:rPr>
+          <w:sz w:val="24"/>
+          <w:szCs w:val="24"/>
+        </w:rPr>
+        <w:t>Passed</w:t>
+      </w:r>
+      <w:proofErr w:type="spellEnd"/>
+      <w:r>
+        <w:rPr>
+          <w:sz w:val="24"/>
+          <w:szCs w:val="24"/>
+        </w:rPr>
+        <w:t xml:space="preserve">” com a função </w:t>
+      </w:r>
+      <w:proofErr w:type="spellStart"/>
+      <w:proofErr w:type="gramStart"/>
+      <w:r>
+        <w:rPr>
+          <w:sz w:val="24"/>
+          <w:szCs w:val="24"/>
+        </w:rPr>
+        <w:t>names</w:t>
+      </w:r>
+      <w:proofErr w:type="spellEnd"/>
+      <w:r>
+        <w:rPr>
+          <w:sz w:val="24"/>
+          <w:szCs w:val="24"/>
+        </w:rPr>
+        <w:t>(</w:t>
+      </w:r>
+      <w:proofErr w:type="gramEnd"/>
+      <w:r>
+        <w:rPr>
+          <w:sz w:val="24"/>
+          <w:szCs w:val="24"/>
+        </w:rPr>
+        <w:t xml:space="preserve">). Adiciona-se então uma nova coluna de </w:t>
+      </w:r>
+      <w:proofErr w:type="spellStart"/>
+      <w:r>
+        <w:rPr>
+          <w:i/>
+          <w:iCs/>
+          <w:sz w:val="24"/>
+          <w:szCs w:val="24"/>
+        </w:rPr>
+        <w:t>features</w:t>
+      </w:r>
+      <w:proofErr w:type="spellEnd"/>
+      <w:r>
+        <w:rPr>
+          <w:i/>
+          <w:iCs/>
+          <w:sz w:val="24"/>
+          <w:szCs w:val="24"/>
+        </w:rPr>
+        <w:t xml:space="preserve"> </w:t>
+      </w:r>
+      <w:r>
+        <w:rPr>
+          <w:sz w:val="24"/>
+          <w:szCs w:val="24"/>
+        </w:rPr>
+        <w:t>de nome “</w:t>
+      </w:r>
+      <w:proofErr w:type="spellStart"/>
+      <w:r>
+        <w:rPr>
+          <w:sz w:val="24"/>
+          <w:szCs w:val="24"/>
+        </w:rPr>
+        <w:t>Failed</w:t>
+      </w:r>
+      <w:proofErr w:type="spellEnd"/>
+      <w:r>
+        <w:rPr>
+          <w:sz w:val="24"/>
+          <w:szCs w:val="24"/>
+        </w:rPr>
+        <w:t xml:space="preserve">” com a função </w:t>
+      </w:r>
+      <w:proofErr w:type="spellStart"/>
+      <w:proofErr w:type="gramStart"/>
+      <w:r>
+        <w:rPr>
+          <w:sz w:val="24"/>
+          <w:szCs w:val="24"/>
+        </w:rPr>
+        <w:t>cbind</w:t>
+      </w:r>
+      <w:proofErr w:type="spellEnd"/>
+      <w:r>
+        <w:rPr>
+          <w:sz w:val="24"/>
+          <w:szCs w:val="24"/>
+        </w:rPr>
+        <w:t>(</w:t>
+      </w:r>
+      <w:proofErr w:type="gramEnd"/>
+      <w:r>
+        <w:rPr>
+          <w:sz w:val="24"/>
+          <w:szCs w:val="24"/>
+        </w:rPr>
+        <w:t>) (</w:t>
+      </w:r>
+      <w:proofErr w:type="spellStart"/>
+      <w:r>
+        <w:rPr>
+          <w:i/>
+          <w:iCs/>
+          <w:sz w:val="24"/>
+          <w:szCs w:val="24"/>
+        </w:rPr>
+        <w:t>Column</w:t>
+      </w:r>
+      <w:proofErr w:type="spellEnd"/>
+      <w:r>
+        <w:rPr>
+          <w:i/>
+          <w:iCs/>
+          <w:sz w:val="24"/>
+          <w:szCs w:val="24"/>
+        </w:rPr>
+        <w:t xml:space="preserve"> </w:t>
+      </w:r>
+      <w:proofErr w:type="spellStart"/>
+      <w:r>
+        <w:rPr>
+          <w:i/>
+          <w:iCs/>
+          <w:sz w:val="24"/>
+          <w:szCs w:val="24"/>
+        </w:rPr>
+        <w:t>Bind</w:t>
+      </w:r>
+      <w:proofErr w:type="spellEnd"/>
+      <w:r>
+        <w:rPr>
+          <w:sz w:val="24"/>
+          <w:szCs w:val="24"/>
+        </w:rPr>
+        <w:t xml:space="preserve">), e por fim uma nova entrada (linha) com a função </w:t>
+      </w:r>
+      <w:proofErr w:type="spellStart"/>
+      <w:r>
+        <w:rPr>
+          <w:sz w:val="24"/>
+          <w:szCs w:val="24"/>
+        </w:rPr>
+        <w:t>rbind</w:t>
+      </w:r>
+      <w:proofErr w:type="spellEnd"/>
+      <w:r>
+        <w:rPr>
+          <w:sz w:val="24"/>
+          <w:szCs w:val="24"/>
+        </w:rPr>
+        <w:t>() (</w:t>
+      </w:r>
+      <w:proofErr w:type="spellStart"/>
+      <w:r>
+        <w:rPr>
+          <w:i/>
+          <w:iCs/>
+          <w:sz w:val="24"/>
+          <w:szCs w:val="24"/>
+        </w:rPr>
+        <w:t>Row</w:t>
+      </w:r>
+      <w:proofErr w:type="spellEnd"/>
+      <w:r>
+        <w:rPr>
+          <w:i/>
+          <w:iCs/>
+          <w:sz w:val="24"/>
+          <w:szCs w:val="24"/>
+        </w:rPr>
+        <w:t xml:space="preserve"> </w:t>
+      </w:r>
+      <w:proofErr w:type="spellStart"/>
+      <w:r>
+        <w:rPr>
+          <w:i/>
+          <w:iCs/>
+          <w:sz w:val="24"/>
+          <w:szCs w:val="24"/>
+        </w:rPr>
+        <w:t>Bind</w:t>
+      </w:r>
+      <w:proofErr w:type="spellEnd"/>
+      <w:r>
+        <w:rPr>
+          <w:sz w:val="24"/>
+          <w:szCs w:val="24"/>
+        </w:rPr>
+        <w:t>).</w:t>
+      </w:r>
     </w:p>
     <w:p/>
     <w:tbl>
@@ -6043,6 +6417,7 @@
                 <w:sz w:val="24"/>
                 <w:szCs w:val="24"/>
               </w:rPr>
+              <w:lastRenderedPageBreak/>
               <w:t xml:space="preserve">8. </w:t>
             </w:r>
             <w:proofErr w:type="spellStart"/>
@@ -7191,6 +7566,57 @@
                 <w:sz w:val="24"/>
                 <w:szCs w:val="24"/>
               </w:rPr>
+              <w:t xml:space="preserve">A função </w:t>
+            </w:r>
+            <w:proofErr w:type="spellStart"/>
+            <w:proofErr w:type="gramStart"/>
+            <w:r>
+              <w:rPr>
+                <w:rFonts w:eastAsia="CMR8"/>
+                <w:color w:val="000000"/>
+                <w:sz w:val="24"/>
+                <w:szCs w:val="24"/>
+              </w:rPr>
+              <w:t>rep</w:t>
+            </w:r>
+            <w:proofErr w:type="spellEnd"/>
+            <w:r>
+              <w:rPr>
+                <w:rFonts w:eastAsia="CMR8"/>
+                <w:color w:val="000000"/>
+                <w:sz w:val="24"/>
+                <w:szCs w:val="24"/>
+              </w:rPr>
+              <w:t>(</w:t>
+            </w:r>
+            <w:proofErr w:type="gramEnd"/>
+            <w:r>
+              <w:rPr>
+                <w:rFonts w:eastAsia="CMR8"/>
+                <w:color w:val="000000"/>
+                <w:sz w:val="24"/>
+                <w:szCs w:val="24"/>
+              </w:rPr>
+              <w:t>) replica o primeiro argumento, ‘n’ vezes, em que ‘n’ é passado como segundo argumento</w:t>
+            </w:r>
+          </w:p>
+          <w:p>
+            <w:pPr>
+              <w:adjustRightInd w:val="0"/>
+              <w:rPr>
+                <w:rFonts w:eastAsia="CMR8"/>
+                <w:color w:val="000000"/>
+                <w:sz w:val="24"/>
+                <w:szCs w:val="24"/>
+              </w:rPr>
+            </w:pPr>
+            <w:r>
+              <w:rPr>
+                <w:rFonts w:eastAsia="CMR8"/>
+                <w:color w:val="000000"/>
+                <w:sz w:val="24"/>
+                <w:szCs w:val="24"/>
+              </w:rPr>
               <w:t>Cria um vetor chamado '</w:t>
             </w:r>
             <w:proofErr w:type="spellStart"/>
@@ -8562,7 +8988,6 @@
                 <w:sz w:val="24"/>
                 <w:szCs w:val="24"/>
               </w:rPr>
-              <w:lastRenderedPageBreak/>
               <w:t xml:space="preserve">5. </w:t>
             </w:r>
             <w:proofErr w:type="spellStart"/>
@@ -9546,7 +9971,17 @@
                 <w:sz w:val="24"/>
                 <w:szCs w:val="24"/>
               </w:rPr>
-              <w:t xml:space="preserve"> '</w:t>
+              <w:t xml:space="preserve"> </w:t>
+            </w:r>
+            <w:r>
+              <w:rPr>
+                <w:rFonts w:eastAsia="CMR8"/>
+                <w:color w:val="000000"/>
+                <w:sz w:val="24"/>
+                <w:szCs w:val="24"/>
+              </w:rPr>
+              <w:lastRenderedPageBreak/>
+              <w:t>'</w:t>
             </w:r>
             <w:proofErr w:type="spellStart"/>
             <w:r>
@@ -9572,6 +10007,9 @@
         </w:tc>
       </w:tr>
     </w:tbl>
+    <w:p/>
+    <w:p/>
+    <w:p/>
     <w:p/>
     <w:p/>
     <w:p/>
@@ -11137,7 +11575,6 @@
           <w:sz w:val="24"/>
           <w:szCs w:val="24"/>
         </w:rPr>
-        <w:lastRenderedPageBreak/>
         <w:t xml:space="preserve">(c) </w:t>
       </w:r>
     </w:p>
@@ -11297,6 +11734,7 @@
           <w:sz w:val="24"/>
           <w:szCs w:val="24"/>
         </w:rPr>
+        <w:lastRenderedPageBreak/>
         <w:t>my.data</w:t>
       </w:r>
       <w:proofErr w:type="spellEnd"/>
@@ -11629,8 +12067,8 @@
       <w:pPr>
         <w:pStyle w:val="Ttulo1"/>
       </w:pPr>
-      <w:bookmarkStart w:id="12" w:name="_bookmark9"/>
-      <w:bookmarkEnd w:id="12"/>
+      <w:bookmarkStart w:id="10" w:name="_bookmark9"/>
+      <w:bookmarkEnd w:id="10"/>
       <w:r>
         <w:t xml:space="preserve">Introdução ao </w:t>
       </w:r>
@@ -12603,7 +13041,6 @@
           <w:highlight w:val="yellow"/>
           <w:lang w:val="en-US"/>
         </w:rPr>
-        <w:lastRenderedPageBreak/>
         <w:t>(Meter prints)</w:t>
       </w:r>
     </w:p>
@@ -12904,16 +13341,14 @@
         <w:t>(Meter prints)</w:t>
       </w:r>
     </w:p>
-    <w:p/>
-    <w:p/>
-    <w:p/>
     <w:p>
       <w:pPr>
         <w:pStyle w:val="Ttulo1"/>
       </w:pPr>
-      <w:bookmarkStart w:id="13" w:name="_bookmark12"/>
-      <w:bookmarkEnd w:id="13"/>
-      <w:r>
+      <w:bookmarkStart w:id="11" w:name="_bookmark12"/>
+      <w:bookmarkEnd w:id="11"/>
+      <w:r>
+        <w:lastRenderedPageBreak/>
         <w:t>Conclusão</w:t>
       </w:r>
     </w:p>

</xml_diff>